<commit_message>
Update all Word documents and fix markdown table formatting
- Fixed table formatting in team-meeting-1.md, team-meeting-2.md, team-meeting-agenda.md
- Regenerated all Word documents with:
  - Proper line breaks in table cells
  - Blue hyperlinks with underline
  - Table borders
  - Absolute URLs for all links

Co-Authored-By: Claude Opus 4.5 <noreply@anthropic.com>
</commit_message>
<xml_diff>
--- a/Online-Team-Presentation-Rubric.docx
+++ b/Online-Team-Presentation-Rubric.docx
@@ -7,17 +7,72 @@
         <w:pStyle w:val="FirstParagraph"/>
       </w:pPr>
       <w:hyperlink r:id="rId9">
+        <w:r>
+          <w:rPr>
+            <w:rStyle w:val="Hyperlink"/>
+            <w:color w:val="0066CC"/>
+            <w:u w:val="single"/>
+          </w:rPr>
+          <w:t xml:space="preserve">← Back to Home</w:t>
+        </w:r>
+      </w:hyperlink>
+      <w:r>
+        <w:t xml:space="preserve"> </w:t>
+      </w:r>
+      <w:r>
+        <w:t xml:space="preserve">|</w:t>
+      </w:r>
+      <w:r>
+        <w:t xml:space="preserve"> </w:t>
+      </w:r>
+      <w:hyperlink r:id="rId10">
+        <w:r>
+          <w:rPr>
+            <w:rStyle w:val="Hyperlink"/>
+            <w:color w:val="0066CC"/>
+            <w:u w:val="single"/>
+          </w:rPr>
+          <w:t xml:space="preserve">Syllabus</w:t>
+        </w:r>
+      </w:hyperlink>
+      <w:r>
+        <w:t xml:space="preserve"> </w:t>
+      </w:r>
+      <w:r>
+        <w:t xml:space="preserve">|</w:t>
+      </w:r>
+      <w:r>
+        <w:t xml:space="preserve"> </w:t>
+      </w:r>
+      <w:hyperlink r:id="rId11">
+        <w:r>
+          <w:rPr>
+            <w:rStyle w:val="Hyperlink"/>
+            <w:color w:val="0066CC"/>
+            <w:u w:val="single"/>
+          </w:rPr>
+          <w:t xml:space="preserve">Team Presentation Schedule</w:t>
+        </w:r>
+      </w:hyperlink>
+    </w:p>
+    <w:p>
+      <w:pPr>
+        <w:pStyle w:val="BodyText"/>
+      </w:pPr>
+      <w:hyperlink r:id="rId12">
         <w:r>
           <w:rPr>
             <w:rStyle w:val="Hyperlink"/>
             <w:b/>
             <w:bCs/>
+            <w:color w:val="0066CC"/>
+            <w:u w:val="single"/>
           </w:rPr>
           <w:t xml:space="preserve">Download Word Document</w:t>
         </w:r>
       </w:hyperlink>
     </w:p>
-    <w:bookmarkStart w:id="33" w:name="online-team-presentation-rubric"/>
+    <w:bookmarkStart w:id="34" w:name="online-team-presentation-rubric"/>
     <w:p>
       <w:pPr>
         <w:pStyle w:val="Heading1"/>
@@ -26,7 +81,7 @@
         <w:t xml:space="preserve">Online Team Presentation Rubric</w:t>
       </w:r>
     </w:p>
-    <w:bookmarkStart w:id="10" w:name="table-of-contents"/>
+    <w:bookmarkStart w:id="13" w:name="table-of-contents"/>
     <w:p>
       <w:pPr>
         <w:pStyle w:val="Heading2"/>
@@ -47,6 +102,8 @@
         <w:r>
           <w:rPr>
             <w:rStyle w:val="Hyperlink"/>
+            <w:color w:val="0066CC"/>
+            <w:u w:val="single"/>
           </w:rPr>
           <w:t xml:space="preserve">Overview</w:t>
         </w:r>
@@ -64,6 +121,8 @@
         <w:r>
           <w:rPr>
             <w:rStyle w:val="Hyperlink"/>
+            <w:color w:val="0066CC"/>
+            <w:u w:val="single"/>
           </w:rPr>
           <w:t xml:space="preserve">Create a Slide</w:t>
         </w:r>
@@ -81,6 +140,8 @@
         <w:r>
           <w:rPr>
             <w:rStyle w:val="Hyperlink"/>
+            <w:color w:val="0066CC"/>
+            <w:u w:val="single"/>
           </w:rPr>
           <w:t xml:space="preserve">Record the Presentation and Create a Video Link</w:t>
         </w:r>
@@ -98,6 +159,8 @@
         <w:r>
           <w:rPr>
             <w:rStyle w:val="Hyperlink"/>
+            <w:color w:val="0066CC"/>
+            <w:u w:val="single"/>
           </w:rPr>
           <w:t xml:space="preserve">Linking Materials to Your Syllabus</w:t>
         </w:r>
@@ -115,6 +178,8 @@
         <w:r>
           <w:rPr>
             <w:rStyle w:val="Hyperlink"/>
+            <w:color w:val="0066CC"/>
+            <w:u w:val="single"/>
           </w:rPr>
           <w:t xml:space="preserve">Grading Rubric</w:t>
         </w:r>
@@ -127,8 +192,8 @@
         </w:pict>
       </w:r>
     </w:p>
-    <w:bookmarkEnd w:id="10"/>
-    <w:bookmarkStart w:id="12" w:name="overview"/>
+    <w:bookmarkEnd w:id="13"/>
+    <w:bookmarkStart w:id="14" w:name="overview"/>
     <w:p>
       <w:pPr>
         <w:pStyle w:val="Heading2"/>
@@ -196,28 +261,43 @@
       <w:r>
         <w:t xml:space="preserve">Teams are required to:</w:t>
       </w:r>
-      <w:r>
-        <w:t xml:space="preserve"> </w:t>
-      </w:r>
-      <w:r>
-        <w:t xml:space="preserve">- Create a YouTube link for their presentation video</w:t>
-      </w:r>
-      <w:r>
-        <w:t xml:space="preserve"> </w:t>
-      </w:r>
-      <w:r>
-        <w:t xml:space="preserve">- Develop three discussion questions</w:t>
-      </w:r>
-      <w:r>
-        <w:t xml:space="preserve"> </w:t>
-      </w:r>
-      <w:r>
-        <w:t xml:space="preserve">- Post them along with the video link on the Canvas discussion board</w:t>
-      </w:r>
-    </w:p>
-    <w:p>
-      <w:pPr>
-        <w:pStyle w:val="BodyText"/>
+    </w:p>
+    <w:p>
+      <w:pPr>
+        <w:numPr>
+          <w:ilvl w:val="0"/>
+          <w:numId w:val="1002"/>
+        </w:numPr>
+      </w:pPr>
+      <w:r>
+        <w:t xml:space="preserve">Create a YouTube link for their presentation video</w:t>
+      </w:r>
+    </w:p>
+    <w:p>
+      <w:pPr>
+        <w:numPr>
+          <w:ilvl w:val="0"/>
+          <w:numId w:val="1002"/>
+        </w:numPr>
+      </w:pPr>
+      <w:r>
+        <w:t xml:space="preserve">Develop three discussion questions</w:t>
+      </w:r>
+    </w:p>
+    <w:p>
+      <w:pPr>
+        <w:numPr>
+          <w:ilvl w:val="0"/>
+          <w:numId w:val="1002"/>
+        </w:numPr>
+      </w:pPr>
+      <w:r>
+        <w:t xml:space="preserve">Post them along with the video link on the Canvas discussion board</w:t>
+      </w:r>
+    </w:p>
+    <w:p>
+      <w:pPr>
+        <w:pStyle w:val="FirstParagraph"/>
       </w:pPr>
       <w:r>
         <w:rPr>
@@ -236,6 +316,8 @@
         <w:r>
           <w:rPr>
             <w:rStyle w:val="Hyperlink"/>
+            <w:color w:val="0066CC"/>
+            <w:u w:val="single"/>
           </w:rPr>
           <w:t xml:space="preserve">Team Presentation Schedule</w:t>
         </w:r>
@@ -248,8 +330,8 @@
         </w:pict>
       </w:r>
     </w:p>
-    <w:bookmarkEnd w:id="12"/>
-    <w:bookmarkStart w:id="20" w:name="create-a-slide"/>
+    <w:bookmarkEnd w:id="14"/>
+    <w:bookmarkStart w:id="22" w:name="create-a-slide"/>
     <w:p>
       <w:pPr>
         <w:pStyle w:val="Heading2"/>
@@ -258,7 +340,7 @@
         <w:t xml:space="preserve">Create a Slide</w:t>
       </w:r>
     </w:p>
-    <w:bookmarkStart w:id="13" w:name="self-introduction-1-minute"/>
+    <w:bookmarkStart w:id="15" w:name="self-introduction-1-minute"/>
     <w:p>
       <w:pPr>
         <w:pStyle w:val="Heading3"/>
@@ -269,65 +351,61 @@
     </w:p>
     <w:p>
       <w:pPr>
-        <w:pStyle w:val="Compact"/>
-        <w:numPr>
-          <w:ilvl w:val="0"/>
-          <w:numId w:val="1002"/>
-        </w:numPr>
-      </w:pPr>
-      <w:r>
-        <w:t xml:space="preserve">Major, minor, concentration, and years at CSUB</w:t>
-      </w:r>
-    </w:p>
-    <w:p>
-      <w:pPr>
-        <w:pStyle w:val="Compact"/>
-        <w:numPr>
-          <w:ilvl w:val="0"/>
-          <w:numId w:val="1002"/>
-        </w:numPr>
-      </w:pPr>
-      <w:r>
-        <w:t xml:space="preserve">Activities in student organizations, work experiences, plans after graduation, and fun facts</w:t>
-      </w:r>
-      <w:r>
-        <w:t xml:space="preserve"> </w:t>
-      </w:r>
-      <w:r>
-        <w:t xml:space="preserve">### 2. Introduce Presentation Objectives (~1 minute)</w:t>
-      </w:r>
-    </w:p>
-    <w:bookmarkEnd w:id="13"/>
-    <w:bookmarkStart w:id="14" w:name="X4d819131b34f58aa00aca29550485adc80df6ef"/>
-    <w:p>
-      <w:pPr>
-        <w:pStyle w:val="Heading3"/>
-      </w:pPr>
-      <w:r>
-        <w:t xml:space="preserve">3. Related YouTube Video (~3 minutes explanation)</w:t>
-      </w:r>
-    </w:p>
-    <w:p>
-      <w:pPr>
-        <w:pStyle w:val="Compact"/>
         <w:numPr>
           <w:ilvl w:val="0"/>
           <w:numId w:val="1003"/>
         </w:numPr>
       </w:pPr>
       <w:r>
-        <w:t xml:space="preserve">Select a relevant YouTube video (movie clips, news coverage, documentaries, etc.) to capture audience interest before diving into the module content</w:t>
-      </w:r>
-    </w:p>
-    <w:p>
-      <w:pPr>
-        <w:pStyle w:val="Compact"/>
+        <w:t xml:space="preserve">Major, minor, concentration, and years at CSUB</w:t>
+      </w:r>
+    </w:p>
+    <w:p>
+      <w:pPr>
         <w:numPr>
           <w:ilvl w:val="0"/>
           <w:numId w:val="1003"/>
         </w:numPr>
       </w:pPr>
       <w:r>
+        <w:t xml:space="preserve">Activities in student organizations, work experiences, plans after graduation, and fun facts</w:t>
+      </w:r>
+      <w:r>
+        <w:t xml:space="preserve"> </w:t>
+      </w:r>
+      <w:r>
+        <w:t xml:space="preserve">### 2. Introduce Presentation Objectives (~1 minute)</w:t>
+      </w:r>
+    </w:p>
+    <w:bookmarkEnd w:id="15"/>
+    <w:bookmarkStart w:id="16" w:name="X4d819131b34f58aa00aca29550485adc80df6ef"/>
+    <w:p>
+      <w:pPr>
+        <w:pStyle w:val="Heading3"/>
+      </w:pPr>
+      <w:r>
+        <w:t xml:space="preserve">3. Related YouTube Video (~3 minutes explanation)</w:t>
+      </w:r>
+    </w:p>
+    <w:p>
+      <w:pPr>
+        <w:numPr>
+          <w:ilvl w:val="0"/>
+          <w:numId w:val="1004"/>
+        </w:numPr>
+      </w:pPr>
+      <w:r>
+        <w:t xml:space="preserve">Select a relevant YouTube video (movie clips, news coverage, documentaries, etc.) to capture audience interest before diving into the module content</w:t>
+      </w:r>
+    </w:p>
+    <w:p>
+      <w:pPr>
+        <w:numPr>
+          <w:ilvl w:val="0"/>
+          <w:numId w:val="1004"/>
+        </w:numPr>
+      </w:pPr>
+      <w:r>
         <w:rPr>
           <w:b/>
           <w:bCs/>
@@ -339,6 +417,121 @@
       </w:r>
       <w:r>
         <w:t xml:space="preserve">on video length - even full-length movies are acceptable</w:t>
+      </w:r>
+    </w:p>
+    <w:p>
+      <w:pPr>
+        <w:numPr>
+          <w:ilvl w:val="0"/>
+          <w:numId w:val="1004"/>
+        </w:numPr>
+      </w:pPr>
+      <w:r>
+        <w:rPr>
+          <w:b/>
+          <w:bCs/>
+        </w:rPr>
+        <w:t xml:space="preserve">Avoid lecture-type videos</w:t>
+      </w:r>
+      <w:r>
+        <w:t xml:space="preserve"> </w:t>
+      </w:r>
+      <w:r>
+        <w:t xml:space="preserve">(points will be deducted)</w:t>
+      </w:r>
+    </w:p>
+    <w:p>
+      <w:pPr>
+        <w:pStyle w:val="FirstParagraph"/>
+      </w:pPr>
+      <w:r>
+        <w:rPr>
+          <w:b/>
+          <w:bCs/>
+        </w:rPr>
+        <w:t xml:space="preserve">Important: Do NOT play the video during your presentation</w:t>
+      </w:r>
+      <w:r>
+        <w:t xml:space="preserve"> </w:t>
+      </w:r>
+      <w:r>
+        <w:t xml:space="preserve">(copyright concerns)</w:t>
+      </w:r>
+    </w:p>
+    <w:p>
+      <w:pPr>
+        <w:pStyle w:val="BodyText"/>
+      </w:pPr>
+      <w:r>
+        <w:t xml:space="preserve">Instead:</w:t>
+      </w:r>
+      <w:r>
+        <w:t xml:space="preserve"> </w:t>
+      </w:r>
+      <w:r>
+        <w:t xml:space="preserve">1.</w:t>
+      </w:r>
+      <w:r>
+        <w:t xml:space="preserve"> </w:t>
+      </w:r>
+      <w:r>
+        <w:rPr>
+          <w:b/>
+          <w:bCs/>
+        </w:rPr>
+        <w:t xml:space="preserve">Screenshot</w:t>
+      </w:r>
+      <w:r>
+        <w:t xml:space="preserve"> </w:t>
+      </w:r>
+      <w:r>
+        <w:t xml:space="preserve">the first frame of the video</w:t>
+      </w:r>
+      <w:r>
+        <w:t xml:space="preserve"> </w:t>
+      </w:r>
+      <w:r>
+        <w:t xml:space="preserve">2. Include the screenshot in your presentation slide</w:t>
+      </w:r>
+      <w:r>
+        <w:t xml:space="preserve"> </w:t>
+      </w:r>
+      <w:r>
+        <w:t xml:space="preserve">3.</w:t>
+      </w:r>
+      <w:r>
+        <w:t xml:space="preserve"> </w:t>
+      </w:r>
+      <w:r>
+        <w:rPr>
+          <w:b/>
+          <w:bCs/>
+        </w:rPr>
+        <w:t xml:space="preserve">Explain</w:t>
+      </w:r>
+      <w:r>
+        <w:t xml:space="preserve"> </w:t>
+      </w:r>
+      <w:r>
+        <w:t xml:space="preserve">why you selected this video and how it relates to your case or the laws you will discuss (it does not have to be directly related to the case)</w:t>
+      </w:r>
+      <w:r>
+        <w:t xml:space="preserve"> </w:t>
+      </w:r>
+      <w:r>
+        <w:t xml:space="preserve">4. Add the YouTube URL to:</w:t>
+      </w:r>
+      <w:r>
+        <w:t xml:space="preserve"> </w:t>
+      </w:r>
+      <w:r>
+        <w:t xml:space="preserve">- Your presentation slides</w:t>
+      </w:r>
+      <w:r>
+        <w:t xml:space="preserve"> </w:t>
+      </w:r>
+      <w:r>
+        <w:t xml:space="preserve">- Your YouTube video description</w:t>
       </w:r>
     </w:p>
     <w:p>
@@ -346,168 +539,70 @@
         <w:pStyle w:val="Compact"/>
         <w:numPr>
           <w:ilvl w:val="0"/>
-          <w:numId w:val="1003"/>
+          <w:numId w:val="1005"/>
         </w:numPr>
+      </w:pPr>
+      <w:r>
+        <w:t xml:space="preserve">Audience members can watch the video on their own time</w:t>
+      </w:r>
+    </w:p>
+    <w:bookmarkEnd w:id="16"/>
+    <w:bookmarkStart w:id="20" w:name="module-summary-18-minutes"/>
+    <w:p>
+      <w:pPr>
+        <w:pStyle w:val="Heading3"/>
+      </w:pPr>
+      <w:r>
+        <w:t xml:space="preserve">4. Module Summary (~18 minutes)</w:t>
+      </w:r>
+    </w:p>
+    <w:p>
+      <w:pPr>
+        <w:pStyle w:val="FirstParagraph"/>
       </w:pPr>
       <w:r>
         <w:rPr>
           <w:b/>
           <w:bCs/>
         </w:rPr>
-        <w:t xml:space="preserve">Avoid lecture-type videos</w:t>
+        <w:t xml:space="preserve">Step 1: Case Selection &amp; Introduction</w:t>
+      </w:r>
+    </w:p>
+    <w:p>
+      <w:pPr>
+        <w:numPr>
+          <w:ilvl w:val="0"/>
+          <w:numId w:val="1006"/>
+        </w:numPr>
+      </w:pPr>
+      <w:r>
+        <w:t xml:space="preserve">Choose one case from the end of your assigned chapter in</w:t>
       </w:r>
       <w:r>
         <w:t xml:space="preserve"> </w:t>
       </w:r>
-      <w:r>
-        <w:t xml:space="preserve">(points will be deducted)</w:t>
-      </w:r>
-    </w:p>
-    <w:p>
-      <w:pPr>
-        <w:pStyle w:val="FirstParagraph"/>
-      </w:pPr>
-      <w:r>
-        <w:rPr>
-          <w:b/>
-          <w:bCs/>
-        </w:rPr>
-        <w:t xml:space="preserve">Important: Do NOT play the video during your presentation</w:t>
-      </w:r>
-      <w:r>
-        <w:t xml:space="preserve"> </w:t>
-      </w:r>
-      <w:r>
-        <w:t xml:space="preserve">(copyright concerns)</w:t>
-      </w:r>
-    </w:p>
-    <w:p>
-      <w:pPr>
-        <w:pStyle w:val="BodyText"/>
-      </w:pPr>
-      <w:r>
-        <w:t xml:space="preserve">Instead:</w:t>
-      </w:r>
-      <w:r>
-        <w:t xml:space="preserve"> </w:t>
-      </w:r>
-      <w:r>
-        <w:t xml:space="preserve">1.</w:t>
-      </w:r>
-      <w:r>
-        <w:t xml:space="preserve"> </w:t>
-      </w:r>
-      <w:r>
-        <w:rPr>
-          <w:b/>
-          <w:bCs/>
-        </w:rPr>
-        <w:t xml:space="preserve">Screenshot</w:t>
-      </w:r>
-      <w:r>
-        <w:t xml:space="preserve"> </w:t>
-      </w:r>
-      <w:r>
-        <w:t xml:space="preserve">the first frame of the video</w:t>
-      </w:r>
-      <w:r>
-        <w:t xml:space="preserve"> </w:t>
-      </w:r>
-      <w:r>
-        <w:t xml:space="preserve">2. Include the screenshot in your presentation slide</w:t>
-      </w:r>
-      <w:r>
-        <w:t xml:space="preserve"> </w:t>
-      </w:r>
-      <w:r>
-        <w:t xml:space="preserve">3.</w:t>
-      </w:r>
-      <w:r>
-        <w:t xml:space="preserve"> </w:t>
-      </w:r>
-      <w:r>
-        <w:rPr>
-          <w:b/>
-          <w:bCs/>
-        </w:rPr>
-        <w:t xml:space="preserve">Explain</w:t>
-      </w:r>
-      <w:r>
-        <w:t xml:space="preserve"> </w:t>
-      </w:r>
-      <w:r>
-        <w:t xml:space="preserve">why you selected this video and how it relates to your case or the laws you will discuss (it does not have to be directly related to the case)</w:t>
-      </w:r>
-      <w:r>
-        <w:t xml:space="preserve"> </w:t>
-      </w:r>
-      <w:r>
-        <w:t xml:space="preserve">4. Add the YouTube URL to:</w:t>
-      </w:r>
-      <w:r>
-        <w:t xml:space="preserve"> </w:t>
-      </w:r>
-      <w:r>
-        <w:t xml:space="preserve">- Your presentation slides</w:t>
-      </w:r>
-      <w:r>
-        <w:t xml:space="preserve"> </w:t>
-      </w:r>
-      <w:r>
-        <w:t xml:space="preserve">- Your YouTube video description</w:t>
-      </w:r>
-      <w:r>
-        <w:t xml:space="preserve"> </w:t>
-      </w:r>
-      <w:r>
-        <w:t xml:space="preserve">- Audience members can watch the video on their own time</w:t>
-      </w:r>
-    </w:p>
-    <w:bookmarkEnd w:id="14"/>
-    <w:bookmarkStart w:id="18" w:name="module-summary-18-minutes"/>
-    <w:p>
-      <w:pPr>
-        <w:pStyle w:val="Heading3"/>
-      </w:pPr>
-      <w:r>
-        <w:t xml:space="preserve">4. Module Summary (~18 minutes)</w:t>
-      </w:r>
-    </w:p>
-    <w:p>
-      <w:pPr>
-        <w:pStyle w:val="FirstParagraph"/>
-      </w:pPr>
-      <w:r>
-        <w:rPr>
-          <w:b/>
-          <w:bCs/>
-        </w:rPr>
-        <w:t xml:space="preserve">Step 1: Case Selection &amp; Introduction</w:t>
-      </w:r>
-      <w:r>
-        <w:t xml:space="preserve"> </w:t>
-      </w:r>
-      <w:r>
-        <w:t xml:space="preserve">- Choose one case from the end of your assigned chapter in</w:t>
-      </w:r>
-      <w:r>
-        <w:t xml:space="preserve"> </w:t>
-      </w:r>
-      <w:hyperlink r:id="rId15">
+      <w:hyperlink r:id="rId17">
         <w:r>
           <w:rPr>
             <w:rStyle w:val="Hyperlink"/>
             <w:i/>
             <w:iCs/>
+            <w:color w:val="0066CC"/>
+            <w:u w:val="single"/>
           </w:rPr>
           <w:t xml:space="preserve">Employment Law: New Challenges in the Business Environment</w:t>
         </w:r>
       </w:hyperlink>
-      <w:r>
-        <w:t xml:space="preserve"> </w:t>
-      </w:r>
-      <w:r>
-        <w:t xml:space="preserve">- Explain</w:t>
+    </w:p>
+    <w:p>
+      <w:pPr>
+        <w:numPr>
+          <w:ilvl w:val="0"/>
+          <w:numId w:val="1006"/>
+        </w:numPr>
+      </w:pPr>
+      <w:r>
+        <w:t xml:space="preserve">Explain</w:t>
       </w:r>
       <w:r>
         <w:t xml:space="preserve"> </w:t>
@@ -525,11 +620,16 @@
       <w:r>
         <w:t xml:space="preserve">(relevance, interest, real-world application, etc.)</w:t>
       </w:r>
-      <w:r>
-        <w:t xml:space="preserve"> </w:t>
-      </w:r>
-      <w:r>
-        <w:t xml:space="preserve">- Provide a</w:t>
+    </w:p>
+    <w:p>
+      <w:pPr>
+        <w:numPr>
+          <w:ilvl w:val="0"/>
+          <w:numId w:val="1006"/>
+        </w:numPr>
+      </w:pPr>
+      <w:r>
+        <w:t xml:space="preserve">Provide a</w:t>
       </w:r>
       <w:r>
         <w:t xml:space="preserve"> </w:t>
@@ -547,16 +647,21 @@
       <w:r>
         <w:t xml:space="preserve">(1-2 sentences) without detailed analysis</w:t>
       </w:r>
-      <w:r>
-        <w:t xml:space="preserve"> </w:t>
-      </w:r>
-      <w:r>
-        <w:t xml:space="preserve">- This introduction should naturally lead into Step 2 (Law Summary)</w:t>
-      </w:r>
-    </w:p>
-    <w:p>
-      <w:pPr>
-        <w:pStyle w:val="BodyText"/>
+    </w:p>
+    <w:p>
+      <w:pPr>
+        <w:numPr>
+          <w:ilvl w:val="0"/>
+          <w:numId w:val="1006"/>
+        </w:numPr>
+      </w:pPr>
+      <w:r>
+        <w:t xml:space="preserve">This introduction should naturally lead into Step 2 (Law Summary)</w:t>
+      </w:r>
+    </w:p>
+    <w:p>
+      <w:pPr>
+        <w:pStyle w:val="FirstParagraph"/>
       </w:pPr>
       <w:r>
         <w:rPr>
@@ -565,18 +670,25 @@
         </w:rPr>
         <w:t xml:space="preserve">Step 2: Law Summary (Before Case Explanation)</w:t>
       </w:r>
-      <w:r>
-        <w:t xml:space="preserve"> </w:t>
-      </w:r>
-      <w:r>
-        <w:t xml:space="preserve">- Using the two assigned textbook chapters (</w:t>
-      </w:r>
-      <w:hyperlink r:id="rId16">
+    </w:p>
+    <w:p>
+      <w:pPr>
+        <w:numPr>
+          <w:ilvl w:val="0"/>
+          <w:numId w:val="1007"/>
+        </w:numPr>
+      </w:pPr>
+      <w:r>
+        <w:t xml:space="preserve">Using the two assigned textbook chapters (</w:t>
+      </w:r>
+      <w:hyperlink r:id="rId18">
         <w:r>
           <w:rPr>
             <w:rStyle w:val="Hyperlink"/>
             <w:i/>
             <w:iCs/>
+            <w:color w:val="0066CC"/>
+            <w:u w:val="single"/>
           </w:rPr>
           <w:t xml:space="preserve">California Employment Law 2025</w:t>
         </w:r>
@@ -590,12 +702,14 @@
       <w:r>
         <w:t xml:space="preserve"> </w:t>
       </w:r>
-      <w:hyperlink r:id="rId15">
+      <w:hyperlink r:id="rId17">
         <w:r>
           <w:rPr>
             <w:rStyle w:val="Hyperlink"/>
             <w:i/>
             <w:iCs/>
+            <w:color w:val="0066CC"/>
+            <w:u w:val="single"/>
           </w:rPr>
           <w:t xml:space="preserve">Employment Law: New Challenges in the Business Environment</w:t>
         </w:r>
@@ -603,15 +717,14 @@
       <w:r>
         <w:t xml:space="preserve">), summarize the laws related to your selected case</w:t>
       </w:r>
-      <w:r>
-        <w:t xml:space="preserve"> </w:t>
-      </w:r>
-      <w:r>
-        <w:t xml:space="preserve">-</w:t>
-      </w:r>
-      <w:r>
-        <w:t xml:space="preserve"> </w:t>
-      </w:r>
+    </w:p>
+    <w:p>
+      <w:pPr>
+        <w:numPr>
+          <w:ilvl w:val="0"/>
+          <w:numId w:val="1007"/>
+        </w:numPr>
+      </w:pPr>
       <w:r>
         <w:rPr>
           <w:b/>
@@ -619,11 +732,16 @@
         </w:rPr>
         <w:t xml:space="preserve">Explain the differences between California Law and Federal Law</w:t>
       </w:r>
-      <w:r>
-        <w:t xml:space="preserve"> </w:t>
-      </w:r>
-      <w:r>
-        <w:t xml:space="preserve">- Only cover content directly linked to your selected case (not the entire chapters)</w:t>
+    </w:p>
+    <w:p>
+      <w:pPr>
+        <w:numPr>
+          <w:ilvl w:val="0"/>
+          <w:numId w:val="1007"/>
+        </w:numPr>
+      </w:pPr>
+      <w:r>
+        <w:t xml:space="preserve">Only cover content directly linked to your selected case (not the entire chapters)</w:t>
       </w:r>
     </w:p>
     <w:p>
@@ -664,12 +782,14 @@
       <w:r>
         <w:t xml:space="preserve"> </w:t>
       </w:r>
-      <w:hyperlink r:id="rId15">
+      <w:hyperlink r:id="rId17">
         <w:r>
           <w:rPr>
             <w:rStyle w:val="Hyperlink"/>
             <w:i/>
             <w:iCs/>
+            <w:color w:val="0066CC"/>
+            <w:u w:val="single"/>
           </w:rPr>
           <w:t xml:space="preserve">Employment Law: New Challenges in the Business Environment</w:t>
         </w:r>
@@ -689,12 +809,14 @@
       <w:r>
         <w:t xml:space="preserve"> </w:t>
       </w:r>
-      <w:hyperlink r:id="rId16">
+      <w:hyperlink r:id="rId18">
         <w:r>
           <w:rPr>
             <w:rStyle w:val="Hyperlink"/>
             <w:i/>
             <w:iCs/>
+            <w:color w:val="0066CC"/>
+            <w:u w:val="single"/>
           </w:rPr>
           <w:t xml:space="preserve">California Employment Law 2025</w:t>
         </w:r>
@@ -742,10 +864,12 @@
       <w:r>
         <w:t xml:space="preserve"> </w:t>
       </w:r>
-      <w:hyperlink r:id="rId17">
+      <w:hyperlink r:id="rId19">
         <w:r>
           <w:rPr>
             <w:rStyle w:val="Hyperlink"/>
+            <w:color w:val="0066CC"/>
+            <w:u w:val="single"/>
           </w:rPr>
           <w:t xml:space="preserve">this guide</w:t>
         </w:r>
@@ -992,15 +1116,14 @@
         </w:rPr>
         <w:t xml:space="preserve">Additional Analysis Points:</w:t>
       </w:r>
-      <w:r>
-        <w:t xml:space="preserve"> </w:t>
-      </w:r>
-      <w:r>
-        <w:t xml:space="preserve">-</w:t>
-      </w:r>
-      <w:r>
-        <w:t xml:space="preserve"> </w:t>
-      </w:r>
+    </w:p>
+    <w:p>
+      <w:pPr>
+        <w:numPr>
+          <w:ilvl w:val="0"/>
+          <w:numId w:val="1008"/>
+        </w:numPr>
+      </w:pPr>
       <w:r>
         <w:rPr>
           <w:b/>
@@ -1014,15 +1137,14 @@
       <w:r>
         <w:t xml:space="preserve">(Plaintiff vs. Defendant)</w:t>
       </w:r>
-      <w:r>
-        <w:t xml:space="preserve"> </w:t>
-      </w:r>
-      <w:r>
-        <w:t xml:space="preserve">-</w:t>
-      </w:r>
-      <w:r>
-        <w:t xml:space="preserve"> </w:t>
-      </w:r>
+    </w:p>
+    <w:p>
+      <w:pPr>
+        <w:numPr>
+          <w:ilvl w:val="0"/>
+          <w:numId w:val="1008"/>
+        </w:numPr>
+      </w:pPr>
       <w:r>
         <w:rPr>
           <w:b/>
@@ -1036,15 +1158,14 @@
       <w:r>
         <w:t xml:space="preserve">(Timeline, employment status, compensation details)</w:t>
       </w:r>
-      <w:r>
-        <w:t xml:space="preserve"> </w:t>
-      </w:r>
-      <w:r>
-        <w:t xml:space="preserve">-</w:t>
-      </w:r>
-      <w:r>
-        <w:t xml:space="preserve"> </w:t>
-      </w:r>
+    </w:p>
+    <w:p>
+      <w:pPr>
+        <w:numPr>
+          <w:ilvl w:val="0"/>
+          <w:numId w:val="1008"/>
+        </w:numPr>
+      </w:pPr>
       <w:r>
         <w:rPr>
           <w:b/>
@@ -1058,15 +1179,14 @@
       <w:r>
         <w:t xml:space="preserve">(Compare CA vs. Federal/other state law)</w:t>
       </w:r>
-      <w:r>
-        <w:t xml:space="preserve"> </w:t>
-      </w:r>
-      <w:r>
-        <w:t xml:space="preserve">-</w:t>
-      </w:r>
-      <w:r>
-        <w:t xml:space="preserve"> </w:t>
-      </w:r>
+    </w:p>
+    <w:p>
+      <w:pPr>
+        <w:numPr>
+          <w:ilvl w:val="0"/>
+          <w:numId w:val="1008"/>
+        </w:numPr>
+      </w:pPr>
       <w:r>
         <w:rPr>
           <w:b/>
@@ -1077,7 +1197,7 @@
     </w:p>
     <w:p>
       <w:pPr>
-        <w:pStyle w:val="BodyText"/>
+        <w:pStyle w:val="FirstParagraph"/>
       </w:pPr>
       <w:r>
         <w:rPr>
@@ -1087,8 +1207,8 @@
         <w:t xml:space="preserve">Avoid merely reading from slides or notes</w:t>
       </w:r>
     </w:p>
-    <w:bookmarkEnd w:id="18"/>
-    <w:bookmarkStart w:id="19" w:name="discussion-questions-2-minutes"/>
+    <w:bookmarkEnd w:id="20"/>
+    <w:bookmarkStart w:id="21" w:name="discussion-questions-2-minutes"/>
     <w:p>
       <w:pPr>
         <w:pStyle w:val="Heading3"/>
@@ -1099,10 +1219,9 @@
     </w:p>
     <w:p>
       <w:pPr>
-        <w:pStyle w:val="Compact"/>
         <w:numPr>
           <w:ilvl w:val="0"/>
-          <w:numId w:val="1004"/>
+          <w:numId w:val="1009"/>
         </w:numPr>
       </w:pPr>
       <w:r>
@@ -1111,10 +1230,9 @@
     </w:p>
     <w:p>
       <w:pPr>
-        <w:pStyle w:val="Compact"/>
         <w:numPr>
           <w:ilvl w:val="0"/>
-          <w:numId w:val="1004"/>
+          <w:numId w:val="1009"/>
         </w:numPr>
       </w:pPr>
       <w:r>
@@ -1123,10 +1241,9 @@
     </w:p>
     <w:p>
       <w:pPr>
-        <w:pStyle w:val="Compact"/>
         <w:numPr>
           <w:ilvl w:val="0"/>
-          <w:numId w:val="1004"/>
+          <w:numId w:val="1009"/>
         </w:numPr>
       </w:pPr>
       <w:r>
@@ -1135,10 +1252,9 @@
     </w:p>
     <w:p>
       <w:pPr>
-        <w:pStyle w:val="Compact"/>
         <w:numPr>
           <w:ilvl w:val="0"/>
-          <w:numId w:val="1004"/>
+          <w:numId w:val="1009"/>
         </w:numPr>
       </w:pPr>
       <w:r>
@@ -1151,10 +1267,9 @@
     </w:p>
     <w:p>
       <w:pPr>
-        <w:pStyle w:val="Compact"/>
         <w:numPr>
           <w:ilvl w:val="0"/>
-          <w:numId w:val="1004"/>
+          <w:numId w:val="1009"/>
         </w:numPr>
       </w:pPr>
       <w:r>
@@ -1163,10 +1278,9 @@
     </w:p>
     <w:p>
       <w:pPr>
-        <w:pStyle w:val="Compact"/>
         <w:numPr>
           <w:ilvl w:val="0"/>
-          <w:numId w:val="1004"/>
+          <w:numId w:val="1009"/>
         </w:numPr>
       </w:pPr>
       <w:r>
@@ -1478,9 +1592,9 @@
         </w:pict>
       </w:r>
     </w:p>
-    <w:bookmarkEnd w:id="19"/>
-    <w:bookmarkEnd w:id="20"/>
-    <w:bookmarkStart w:id="24" w:name="Xcdbbeeb0c62e8754cedb2cede41e6abef49303e"/>
+    <w:bookmarkEnd w:id="21"/>
+    <w:bookmarkEnd w:id="22"/>
+    <w:bookmarkStart w:id="26" w:name="Xcdbbeeb0c62e8754cedb2cede41e6abef49303e"/>
     <w:p>
       <w:pPr>
         <w:pStyle w:val="Heading2"/>
@@ -1489,7 +1603,7 @@
         <w:t xml:space="preserve">Record the Presentation and Create a Video Link</w:t>
       </w:r>
     </w:p>
-    <w:bookmarkStart w:id="21" w:name="recording-instructions"/>
+    <w:bookmarkStart w:id="23" w:name="recording-instructions"/>
     <w:p>
       <w:pPr>
         <w:pStyle w:val="Heading3"/>
@@ -1503,7 +1617,7 @@
         <w:pStyle w:val="Compact"/>
         <w:numPr>
           <w:ilvl w:val="0"/>
-          <w:numId w:val="1005"/>
+          <w:numId w:val="1010"/>
         </w:numPr>
       </w:pPr>
       <w:r>
@@ -1515,7 +1629,7 @@
         <w:pStyle w:val="Compact"/>
         <w:numPr>
           <w:ilvl w:val="1"/>
-          <w:numId w:val="1006"/>
+          <w:numId w:val="1011"/>
         </w:numPr>
       </w:pPr>
       <w:r>
@@ -1543,7 +1657,7 @@
         <w:pStyle w:val="Compact"/>
         <w:numPr>
           <w:ilvl w:val="0"/>
-          <w:numId w:val="1005"/>
+          <w:numId w:val="1010"/>
         </w:numPr>
       </w:pPr>
       <w:r>
@@ -1555,15 +1669,15 @@
         <w:pStyle w:val="Compact"/>
         <w:numPr>
           <w:ilvl w:val="0"/>
-          <w:numId w:val="1005"/>
+          <w:numId w:val="1010"/>
         </w:numPr>
       </w:pPr>
       <w:r>
         <w:t xml:space="preserve">After the presentation, locate the recorded file</w:t>
       </w:r>
     </w:p>
-    <w:bookmarkEnd w:id="21"/>
-    <w:bookmarkStart w:id="22" w:name="upload-to-youtube"/>
+    <w:bookmarkEnd w:id="23"/>
+    <w:bookmarkStart w:id="24" w:name="upload-to-youtube"/>
     <w:p>
       <w:pPr>
         <w:pStyle w:val="Heading3"/>
@@ -1923,27 +2037,33 @@
       <w:r>
         <w:t xml:space="preserve">: Unlisted</w:t>
       </w:r>
+    </w:p>
+    <w:p>
+      <w:pPr>
+        <w:pStyle w:val="Compact"/>
+        <w:numPr>
+          <w:ilvl w:val="0"/>
+          <w:numId w:val="1012"/>
+        </w:numPr>
+      </w:pPr>
+      <w:r>
+        <w:t xml:space="preserve">It cannot be searched online since it will be uploaded with the</w:t>
+      </w:r>
       <w:r>
         <w:t xml:space="preserve"> </w:t>
       </w:r>
       <w:r>
-        <w:t xml:space="preserve">- It cannot be searched online since it will be uploaded with the</w:t>
+        <w:t xml:space="preserve">“unlisted”</w:t>
       </w:r>
       <w:r>
         <w:t xml:space="preserve"> </w:t>
       </w:r>
       <w:r>
-        <w:t xml:space="preserve">“unlisted”</w:t>
-      </w:r>
-      <w:r>
-        <w:t xml:space="preserve"> </w:t>
-      </w:r>
-      <w:r>
         <w:t xml:space="preserve">visibility option</w:t>
       </w:r>
     </w:p>
-    <w:bookmarkEnd w:id="22"/>
-    <w:bookmarkStart w:id="23" w:name="total-time-for-the-video-25-minutes"/>
+    <w:bookmarkEnd w:id="24"/>
+    <w:bookmarkStart w:id="25" w:name="total-time-for-the-video-25-minutes"/>
     <w:p>
       <w:pPr>
         <w:pStyle w:val="Heading3"/>
@@ -1974,9 +2094,9 @@
         </w:pict>
       </w:r>
     </w:p>
-    <w:bookmarkEnd w:id="23"/>
-    <w:bookmarkEnd w:id="24"/>
-    <w:bookmarkStart w:id="25" w:name="after-the-team-presentation"/>
+    <w:bookmarkEnd w:id="25"/>
+    <w:bookmarkEnd w:id="26"/>
+    <w:bookmarkStart w:id="27" w:name="after-the-team-presentation"/>
     <w:p>
       <w:pPr>
         <w:pStyle w:val="Heading2"/>
@@ -1987,10 +2107,9 @@
     </w:p>
     <w:p>
       <w:pPr>
-        <w:pStyle w:val="Compact"/>
         <w:numPr>
           <w:ilvl w:val="0"/>
-          <w:numId w:val="1007"/>
+          <w:numId w:val="1013"/>
         </w:numPr>
       </w:pPr>
       <w:r>
@@ -2009,10 +2128,9 @@
     </w:p>
     <w:p>
       <w:pPr>
-        <w:pStyle w:val="Compact"/>
         <w:numPr>
           <w:ilvl w:val="0"/>
-          <w:numId w:val="1007"/>
+          <w:numId w:val="1013"/>
         </w:numPr>
       </w:pPr>
       <w:r>
@@ -2021,10 +2139,9 @@
     </w:p>
     <w:p>
       <w:pPr>
-        <w:pStyle w:val="Compact"/>
         <w:numPr>
           <w:ilvl w:val="0"/>
-          <w:numId w:val="1007"/>
+          <w:numId w:val="1013"/>
         </w:numPr>
       </w:pPr>
       <w:r>
@@ -2187,8 +2304,8 @@
         </w:pict>
       </w:r>
     </w:p>
-    <w:bookmarkEnd w:id="25"/>
-    <w:bookmarkStart w:id="28" w:name="linking-materials-to-your-syllabus"/>
+    <w:bookmarkEnd w:id="27"/>
+    <w:bookmarkStart w:id="30" w:name="linking-materials-to-your-syllabus"/>
     <w:p>
       <w:pPr>
         <w:pStyle w:val="Heading2"/>
@@ -2197,7 +2314,7 @@
         <w:t xml:space="preserve">Linking Materials to Your Syllabus</w:t>
       </w:r>
     </w:p>
-    <w:bookmarkStart w:id="26" w:name="linking-video"/>
+    <w:bookmarkStart w:id="28" w:name="linking-video"/>
     <w:p>
       <w:pPr>
         <w:pStyle w:val="Heading3"/>
@@ -2211,7 +2328,7 @@
         <w:pStyle w:val="Compact"/>
         <w:numPr>
           <w:ilvl w:val="0"/>
-          <w:numId w:val="1008"/>
+          <w:numId w:val="1014"/>
         </w:numPr>
       </w:pPr>
       <w:r>
@@ -2223,7 +2340,7 @@
         <w:pStyle w:val="Compact"/>
         <w:numPr>
           <w:ilvl w:val="0"/>
-          <w:numId w:val="1008"/>
+          <w:numId w:val="1014"/>
         </w:numPr>
       </w:pPr>
       <w:r>
@@ -2247,15 +2364,15 @@
         <w:pStyle w:val="Compact"/>
         <w:numPr>
           <w:ilvl w:val="0"/>
-          <w:numId w:val="1008"/>
+          <w:numId w:val="1014"/>
         </w:numPr>
       </w:pPr>
       <w:r>
         <w:t xml:space="preserve">Insert &gt; Link &gt; Paste Video URL</w:t>
       </w:r>
     </w:p>
-    <w:bookmarkEnd w:id="26"/>
-    <w:bookmarkStart w:id="27" w:name="linking-google-slides"/>
+    <w:bookmarkEnd w:id="28"/>
+    <w:bookmarkStart w:id="29" w:name="linking-google-slides"/>
     <w:p>
       <w:pPr>
         <w:pStyle w:val="Heading3"/>
@@ -2269,7 +2386,7 @@
         <w:pStyle w:val="Compact"/>
         <w:numPr>
           <w:ilvl w:val="0"/>
-          <w:numId w:val="1009"/>
+          <w:numId w:val="1015"/>
         </w:numPr>
       </w:pPr>
       <w:r>
@@ -2287,7 +2404,7 @@
         <w:pStyle w:val="Compact"/>
         <w:numPr>
           <w:ilvl w:val="0"/>
-          <w:numId w:val="1009"/>
+          <w:numId w:val="1015"/>
         </w:numPr>
       </w:pPr>
       <w:r>
@@ -2301,9 +2418,9 @@
         </w:pict>
       </w:r>
     </w:p>
-    <w:bookmarkEnd w:id="27"/>
-    <w:bookmarkEnd w:id="28"/>
-    <w:bookmarkStart w:id="30" w:name="X4d5a6e02785d64914e53f77e1d507c5392a2d80"/>
+    <w:bookmarkEnd w:id="29"/>
+    <w:bookmarkEnd w:id="30"/>
+    <w:bookmarkStart w:id="32" w:name="X4d5a6e02785d64914e53f77e1d507c5392a2d80"/>
     <w:p>
       <w:pPr>
         <w:pStyle w:val="Heading2"/>
@@ -3665,7 +3782,7 @@
         </w:tc>
       </w:tr>
     </w:tbl>
-    <w:bookmarkStart w:id="29" w:name="grading-scale"/>
+    <w:bookmarkStart w:id="31" w:name="grading-scale"/>
     <w:p>
       <w:pPr>
         <w:pStyle w:val="Heading3"/>
@@ -3847,9 +3964,9 @@
         </w:pict>
       </w:r>
     </w:p>
-    <w:bookmarkEnd w:id="29"/>
-    <w:bookmarkEnd w:id="30"/>
-    <w:bookmarkStart w:id="32" w:name="related-files"/>
+    <w:bookmarkEnd w:id="31"/>
+    <w:bookmarkEnd w:id="32"/>
+    <w:bookmarkStart w:id="33" w:name="related-files"/>
     <w:p>
       <w:pPr>
         <w:pStyle w:val="Heading2"/>
@@ -3860,16 +3977,17 @@
     </w:p>
     <w:p>
       <w:pPr>
-        <w:pStyle w:val="Compact"/>
         <w:numPr>
           <w:ilvl w:val="0"/>
-          <w:numId w:val="1010"/>
+          <w:numId w:val="1016"/>
         </w:numPr>
       </w:pPr>
       <w:hyperlink r:id="rId11">
         <w:r>
           <w:rPr>
             <w:rStyle w:val="Hyperlink"/>
+            <w:color w:val="0066CC"/>
+            <w:u w:val="single"/>
           </w:rPr>
           <w:t xml:space="preserve">Team Presentation Schedule</w:t>
         </w:r>
@@ -3877,23 +3995,24 @@
     </w:p>
     <w:p>
       <w:pPr>
-        <w:pStyle w:val="Compact"/>
         <w:numPr>
           <w:ilvl w:val="0"/>
-          <w:numId w:val="1010"/>
+          <w:numId w:val="1016"/>
         </w:numPr>
       </w:pPr>
-      <w:hyperlink r:id="rId31">
+      <w:hyperlink r:id="rId10">
         <w:r>
           <w:rPr>
             <w:rStyle w:val="Hyperlink"/>
+            <w:color w:val="0066CC"/>
+            <w:u w:val="single"/>
           </w:rPr>
           <w:t xml:space="preserve">Syllabus</w:t>
         </w:r>
       </w:hyperlink>
     </w:p>
-    <w:bookmarkEnd w:id="32"/>
     <w:bookmarkEnd w:id="33"/>
+    <w:bookmarkEnd w:id="34"/>
     <w:sectPr>
       <w:footnotePr>
         <w:numRestart w:val="eachSect"/>
@@ -4235,6 +4354,21 @@
     <w:abstractNumId w:val="991"/>
   </w:num>
   <w:num w:numId="1005">
+    <w:abstractNumId w:val="991"/>
+  </w:num>
+  <w:num w:numId="1006">
+    <w:abstractNumId w:val="991"/>
+  </w:num>
+  <w:num w:numId="1007">
+    <w:abstractNumId w:val="991"/>
+  </w:num>
+  <w:num w:numId="1008">
+    <w:abstractNumId w:val="991"/>
+  </w:num>
+  <w:num w:numId="1009">
+    <w:abstractNumId w:val="991"/>
+  </w:num>
+  <w:num w:numId="1010">
     <w:abstractNumId w:val="99411"/>
     <w:lvlOverride w:ilvl="0">
       <w:startOverride w:val="1"/>
@@ -4264,13 +4398,16 @@
       <w:startOverride w:val="1"/>
     </w:lvlOverride>
   </w:num>
-  <w:num w:numId="1006">
+  <w:num w:numId="1011">
     <w:abstractNumId w:val="991"/>
   </w:num>
-  <w:num w:numId="1007">
+  <w:num w:numId="1012">
     <w:abstractNumId w:val="991"/>
   </w:num>
-  <w:num w:numId="1008">
+  <w:num w:numId="1013">
+    <w:abstractNumId w:val="991"/>
+  </w:num>
+  <w:num w:numId="1014">
     <w:abstractNumId w:val="99411"/>
     <w:lvlOverride w:ilvl="0">
       <w:startOverride w:val="1"/>
@@ -4300,7 +4437,7 @@
       <w:startOverride w:val="1"/>
     </w:lvlOverride>
   </w:num>
-  <w:num w:numId="1009">
+  <w:num w:numId="1015">
     <w:abstractNumId w:val="99411"/>
     <w:lvlOverride w:ilvl="0">
       <w:startOverride w:val="1"/>
@@ -4330,7 +4467,7 @@
       <w:startOverride w:val="1"/>
     </w:lvlOverride>
   </w:num>
-  <w:num w:numId="1010">
+  <w:num w:numId="1016">
     <w:abstractNumId w:val="991"/>
   </w:num>
 </w:numbering>

</xml_diff>

<commit_message>
Update presentation requirements: link video and slides to syllabus
- Remove Canvas posting requirement
- Teams now link video and slides directly to syllabus

Co-Authored-By: Claude Opus 4.5 <noreply@anthropic.com>
</commit_message>
<xml_diff>
--- a/Online-Team-Presentation-Rubric.docx
+++ b/Online-Team-Presentation-Rubric.docx
@@ -281,7 +281,7 @@
         </w:numPr>
       </w:pPr>
       <w:r>
-        <w:t xml:space="preserve">Develop three discussion questions</w:t>
+        <w:t xml:space="preserve">Create a Google Slides link for their presentation slides</w:t>
       </w:r>
     </w:p>
     <w:p>
@@ -292,7 +292,18 @@
         </w:numPr>
       </w:pPr>
       <w:r>
-        <w:t xml:space="preserve">Post them along with the video link on the Canvas discussion board</w:t>
+        <w:t xml:space="preserve">Develop three discussion questions (included in the video and slide)</w:t>
+      </w:r>
+    </w:p>
+    <w:p>
+      <w:pPr>
+        <w:numPr>
+          <w:ilvl w:val="0"/>
+          <w:numId w:val="1002"/>
+        </w:numPr>
+      </w:pPr>
+      <w:r>
+        <w:t xml:space="preserve">Link the video and slides to the syllabus</w:t>
       </w:r>
     </w:p>
     <w:p>

</xml_diff>